<commit_message>
Updated Lab1 Report to fix Dither Question
</commit_message>
<xml_diff>
--- a/Lab1Report.docx
+++ b/Lab1Report.docx
@@ -2711,15 +2711,7 @@
         <w:ind w:firstLine="720"/>
       </w:pPr>
       <w:r>
-        <w:t xml:space="preserve">Using the default sampling rate of </w:t>
-      </w:r>
-      <w:proofErr w:type="gramStart"/>
-      <w:r>
-        <w:t>10kHz</w:t>
-      </w:r>
-      <w:proofErr w:type="gramEnd"/>
-      <w:r>
-        <w:t xml:space="preserve"> and frequency of 2kHz Figure 2 shows the output of the time and frequency sinks.</w:t>
+        <w:t>Using the default sampling rate of 10kHz and frequency of 2kHz Figure 2 shows the output of the time and frequency sinks.</w:t>
       </w:r>
     </w:p>
     <w:p>
@@ -2824,55 +2816,10 @@
         <w:ind w:firstLine="720"/>
       </w:pPr>
       <w:r>
-        <w:t xml:space="preserve">Observing Figure 2 the peak frequency can be found at +- </w:t>
-      </w:r>
-      <w:proofErr w:type="gramStart"/>
-      <w:r>
-        <w:t>2kHz</w:t>
-      </w:r>
-      <w:proofErr w:type="gramEnd"/>
-      <w:r>
-        <w:t xml:space="preserve"> with a power level of -14.43dB. As the sampling rate (</w:t>
-      </w:r>
-      <w:proofErr w:type="spellStart"/>
-      <w:r>
-        <w:t>samp_rate</w:t>
-      </w:r>
-      <w:proofErr w:type="spellEnd"/>
-      <w:r>
-        <w:t xml:space="preserve">) variable increases from </w:t>
-      </w:r>
-      <w:proofErr w:type="gramStart"/>
-      <w:r>
-        <w:t>10kHz</w:t>
-      </w:r>
-      <w:proofErr w:type="gramEnd"/>
-      <w:r>
-        <w:t xml:space="preserve"> to 40kHz the peak frequency of the signal stays constant at +-2kHz. The frequency of the time sample has increased significantly because the sampling rate has increased. At the maximum sampling rate of </w:t>
-      </w:r>
-      <w:proofErr w:type="gramStart"/>
-      <w:r>
-        <w:t>40kHz</w:t>
-      </w:r>
-      <w:proofErr w:type="gramEnd"/>
-      <w:r>
-        <w:t xml:space="preserve"> the amplitude of the time signal is also constant. </w:t>
-      </w:r>
-      <w:r>
-        <w:t xml:space="preserve"> Figure 3 shows the frequency and time</w:t>
-      </w:r>
-      <w:bookmarkStart w:id="7" w:name="_GoBack"/>
-      <w:bookmarkEnd w:id="7"/>
-      <w:r>
-        <w:t xml:space="preserve"> sinks using a sampling rate of </w:t>
-      </w:r>
-      <w:proofErr w:type="gramStart"/>
-      <w:r>
-        <w:t>40kHz</w:t>
-      </w:r>
-      <w:proofErr w:type="gramEnd"/>
-      <w:r>
-        <w:t>.</w:t>
+        <w:t xml:space="preserve">Observing Figure 2 the peak frequency can be found at +- 2kHz with a power level of -14.43dB. As the sampling rate (samp_rate) variable increases from 10kHz to 40kHz the peak frequency of the signal stays constant at +-2kHz. The frequency of the time sample has increased significantly because the sampling rate has increased. At the maximum sampling rate of 40kHz the amplitude of the time signal is also constant. </w:t>
+      </w:r>
+      <w:r>
+        <w:t xml:space="preserve"> Figure 3 shows the frequency and time sinks using a sampling rate of 40kHz.</w:t>
       </w:r>
     </w:p>
     <w:p/>
@@ -2935,8 +2882,8 @@
       <w:pPr>
         <w:pStyle w:val="Caption"/>
       </w:pPr>
-      <w:bookmarkStart w:id="8" w:name="_Toc536817699"/>
-      <w:bookmarkStart w:id="9" w:name="_Toc121887"/>
+      <w:bookmarkStart w:id="7" w:name="_Toc536817699"/>
+      <w:bookmarkStart w:id="8" w:name="_Toc121887"/>
       <w:r>
         <w:t xml:space="preserve">Figure </w:t>
       </w:r>
@@ -2973,43 +2920,27 @@
       <w:r>
         <w:t>: Time and Frequency Sink Output 40kHz</w:t>
       </w:r>
+      <w:bookmarkEnd w:id="7"/>
       <w:bookmarkEnd w:id="8"/>
+    </w:p>
+    <w:p>
+      <w:pPr>
+        <w:ind w:firstLine="720"/>
+      </w:pPr>
+      <w:r>
+        <w:t>When the sampling rate is changed to 3500, the peak frequency now exists at +-1.5kHz. The frequency changed by -2.5kHz. At 4kHz sampling rate the peak frequency changes to +-2kHz and as the sampling frequency decreases the peak center frequency approaches zero at a sampling rate of 2kHz This is because the frequency of the signal source is also exactly 2kHz.</w:t>
+      </w:r>
+    </w:p>
+    <w:p/>
+    <w:p>
+      <w:pPr>
+        <w:pStyle w:val="Heading1"/>
+      </w:pPr>
+      <w:bookmarkStart w:id="9" w:name="_Toc536817742"/>
+      <w:r>
+        <w:t>Complex Sampling</w:t>
+      </w:r>
       <w:bookmarkEnd w:id="9"/>
-    </w:p>
-    <w:p>
-      <w:pPr>
-        <w:ind w:firstLine="720"/>
-      </w:pPr>
-      <w:r>
-        <w:t xml:space="preserve">When the sampling rate is changed to 3500, the peak frequency now exists at +-1.5kHz. The frequency changed by </w:t>
-      </w:r>
-      <w:proofErr w:type="gramStart"/>
-      <w:r>
-        <w:t>-2.5kHz</w:t>
-      </w:r>
-      <w:proofErr w:type="gramEnd"/>
-      <w:r>
-        <w:t xml:space="preserve">. At </w:t>
-      </w:r>
-      <w:proofErr w:type="gramStart"/>
-      <w:r>
-        <w:t>4kHz</w:t>
-      </w:r>
-      <w:proofErr w:type="gramEnd"/>
-      <w:r>
-        <w:t xml:space="preserve"> sampling rate the peak frequency changes to +-2kHz and as the sampling frequency decreases the peak center frequency approaches zero at a sampling rate of 2kHz This is because the frequency of the signal source is also exactly 2kHz.</w:t>
-      </w:r>
-    </w:p>
-    <w:p/>
-    <w:p>
-      <w:pPr>
-        <w:pStyle w:val="Heading1"/>
-      </w:pPr>
-      <w:bookmarkStart w:id="10" w:name="_Toc536817742"/>
-      <w:r>
-        <w:t>Complex Sampling</w:t>
-      </w:r>
-      <w:bookmarkEnd w:id="10"/>
     </w:p>
     <w:p/>
     <w:p>
@@ -3076,8 +3007,8 @@
       <w:pPr>
         <w:pStyle w:val="Caption"/>
       </w:pPr>
-      <w:bookmarkStart w:id="11" w:name="_Toc536817700"/>
-      <w:bookmarkStart w:id="12" w:name="_Toc121888"/>
+      <w:bookmarkStart w:id="10" w:name="_Toc536817700"/>
+      <w:bookmarkStart w:id="11" w:name="_Toc121888"/>
       <w:r>
         <w:t xml:space="preserve">Figure </w:t>
       </w:r>
@@ -3114,8 +3045,8 @@
       <w:r>
         <w:t>: Complex Sampling Setup</w:t>
       </w:r>
+      <w:bookmarkEnd w:id="10"/>
       <w:bookmarkEnd w:id="11"/>
-      <w:bookmarkEnd w:id="12"/>
     </w:p>
     <w:p/>
     <w:p>
@@ -3123,15 +3054,7 @@
         <w:t>As shown in Figure 5 w</w:t>
       </w:r>
       <w:r>
-        <w:t xml:space="preserve">hen comparing the output of the complex sampled signal to the real sampled signal, the main difference is the absence of the frequency peak at </w:t>
-      </w:r>
-      <w:proofErr w:type="gramStart"/>
-      <w:r>
-        <w:t>-2kHz</w:t>
-      </w:r>
-      <w:proofErr w:type="gramEnd"/>
-      <w:r>
-        <w:t>.</w:t>
+        <w:t>hen comparing the output of the complex sampled signal to the real sampled signal, the main difference is the absence of the frequency peak at -2kHz.</w:t>
       </w:r>
       <w:r>
         <w:t xml:space="preserve"> In addition, there are now two different signals that appear on the time plot. One is the in-phase signal and the other is the quadrature signal, they differ by 90 degrees.</w:t>
@@ -3193,8 +3116,8 @@
       <w:pPr>
         <w:pStyle w:val="Caption"/>
       </w:pPr>
-      <w:bookmarkStart w:id="13" w:name="_Toc536817701"/>
-      <w:bookmarkStart w:id="14" w:name="_Toc121889"/>
+      <w:bookmarkStart w:id="12" w:name="_Toc536817701"/>
+      <w:bookmarkStart w:id="13" w:name="_Toc121889"/>
       <w:r>
         <w:t xml:space="preserve">Figure </w:t>
       </w:r>
@@ -3231,35 +3154,19 @@
       <w:r>
         <w:t>: Complex Time and Frequency Sink Output</w:t>
       </w:r>
+      <w:bookmarkEnd w:id="12"/>
       <w:bookmarkEnd w:id="13"/>
-      <w:bookmarkEnd w:id="14"/>
     </w:p>
     <w:p>
       <w:r>
         <w:lastRenderedPageBreak/>
-        <w:t xml:space="preserve">Next the sampling rate is again varied from </w:t>
-      </w:r>
-      <w:proofErr w:type="gramStart"/>
-      <w:r>
-        <w:t>10kHz</w:t>
-      </w:r>
-      <w:proofErr w:type="gramEnd"/>
-      <w:r>
-        <w:t xml:space="preserve"> to 40kHz. During this transition t</w:t>
+        <w:t>Next the sampling rate is again varied from 10kHz to 40kHz. During this transition t</w:t>
       </w:r>
       <w:r>
         <w:t>he signal amplitude stays relatively close to 1 for the time signal but has variation when the sampling rate is not a multiple of the frequency.</w:t>
       </w:r>
       <w:r>
-        <w:t xml:space="preserve"> Figure 6 demonstrates an example of the variation in amplitude of the time signal at </w:t>
-      </w:r>
-      <w:proofErr w:type="gramStart"/>
-      <w:r>
-        <w:t>15.4kHz</w:t>
-      </w:r>
-      <w:proofErr w:type="gramEnd"/>
-      <w:r>
-        <w:t xml:space="preserve">. </w:t>
+        <w:t xml:space="preserve"> Figure 6 demonstrates an example of the variation in amplitude of the time signal at 15.4kHz. </w:t>
       </w:r>
     </w:p>
     <w:p>
@@ -3317,8 +3224,8 @@
       <w:pPr>
         <w:pStyle w:val="Caption"/>
       </w:pPr>
-      <w:bookmarkStart w:id="15" w:name="_Toc536817702"/>
-      <w:bookmarkStart w:id="16" w:name="_Toc121890"/>
+      <w:bookmarkStart w:id="14" w:name="_Toc536817702"/>
+      <w:bookmarkStart w:id="15" w:name="_Toc121890"/>
       <w:r>
         <w:t xml:space="preserve">Figure </w:t>
       </w:r>
@@ -3355,20 +3262,12 @@
       <w:r>
         <w:t>: Time Sink 15.4kHz Sampling Frequency</w:t>
       </w:r>
+      <w:bookmarkEnd w:id="14"/>
       <w:bookmarkEnd w:id="15"/>
-      <w:bookmarkEnd w:id="16"/>
-    </w:p>
-    <w:p>
-      <w:r>
-        <w:t xml:space="preserve">As demonstrated in Figure 7, when observing the frequency plot at a sampling rate of </w:t>
-      </w:r>
-      <w:proofErr w:type="gramStart"/>
-      <w:r>
-        <w:t>40kHz</w:t>
-      </w:r>
-      <w:proofErr w:type="gramEnd"/>
-      <w:r>
-        <w:t>, t</w:t>
+    </w:p>
+    <w:p>
+      <w:r>
+        <w:t>As demonstrated in Figure 7, when observing the frequency plot at a sampling rate of 40kHz, t</w:t>
       </w:r>
       <w:r>
         <w:t xml:space="preserve">he peak frequency is </w:t>
@@ -3436,8 +3335,8 @@
       <w:pPr>
         <w:pStyle w:val="Caption"/>
       </w:pPr>
-      <w:bookmarkStart w:id="17" w:name="_Toc536817703"/>
-      <w:bookmarkStart w:id="18" w:name="_Toc121891"/>
+      <w:bookmarkStart w:id="16" w:name="_Toc536817703"/>
+      <w:bookmarkStart w:id="17" w:name="_Toc121891"/>
       <w:r>
         <w:t xml:space="preserve">Figure </w:t>
       </w:r>
@@ -3472,41 +3371,17 @@
         <w:fldChar w:fldCharType="end"/>
       </w:r>
       <w:r>
-        <w:t xml:space="preserve">: Complex Sampling </w:t>
-      </w:r>
-      <w:proofErr w:type="gramStart"/>
-      <w:r>
-        <w:t>40kHz</w:t>
-      </w:r>
-      <w:proofErr w:type="gramEnd"/>
-      <w:r>
-        <w:t xml:space="preserve"> Sampling Rate</w:t>
-      </w:r>
+        <w:t>: Complex Sampling 40kHz Sampling Rate</w:t>
+      </w:r>
+      <w:bookmarkEnd w:id="16"/>
       <w:bookmarkEnd w:id="17"/>
-      <w:bookmarkEnd w:id="18"/>
     </w:p>
     <w:p>
       <w:r>
         <w:t xml:space="preserve">Next the sampling rate is decreased. </w:t>
       </w:r>
       <w:r>
-        <w:t xml:space="preserve">Up until a </w:t>
-      </w:r>
-      <w:proofErr w:type="gramStart"/>
-      <w:r>
-        <w:t>4kHz</w:t>
-      </w:r>
-      <w:proofErr w:type="gramEnd"/>
-      <w:r>
-        <w:t xml:space="preserve"> sampling rate, the peak frequency is constant. At </w:t>
-      </w:r>
-      <w:proofErr w:type="gramStart"/>
-      <w:r>
-        <w:t>4kHz</w:t>
-      </w:r>
-      <w:proofErr w:type="gramEnd"/>
-      <w:r>
-        <w:t xml:space="preserve"> sampling rate the frequency changes to -2kHz</w:t>
+        <w:t>Up until a 4kHz sampling rate, the peak frequency is constant. At 4kHz sampling rate the frequency changes to -2kHz</w:t>
       </w:r>
       <w:r>
         <w:t xml:space="preserve">, as shown in Figure 8. </w:t>
@@ -3570,8 +3445,8 @@
       <w:pPr>
         <w:pStyle w:val="Caption"/>
       </w:pPr>
-      <w:bookmarkStart w:id="19" w:name="_Toc536817704"/>
-      <w:bookmarkStart w:id="20" w:name="_Toc121892"/>
+      <w:bookmarkStart w:id="18" w:name="_Toc536817704"/>
+      <w:bookmarkStart w:id="19" w:name="_Toc121892"/>
       <w:r>
         <w:t xml:space="preserve">Figure </w:t>
       </w:r>
@@ -3606,35 +3481,22 @@
         <w:fldChar w:fldCharType="end"/>
       </w:r>
       <w:r>
-        <w:t xml:space="preserve">: Complex Sampling </w:t>
-      </w:r>
-      <w:proofErr w:type="gramStart"/>
-      <w:r>
-        <w:t>2kHz</w:t>
-      </w:r>
-      <w:proofErr w:type="gramEnd"/>
-      <w:r>
-        <w:t xml:space="preserve"> Sampling Rate</w:t>
-      </w:r>
+        <w:t>: Complex Sampling 2kHz Sampling Rate</w:t>
+      </w:r>
+      <w:bookmarkEnd w:id="18"/>
       <w:bookmarkEnd w:id="19"/>
+    </w:p>
+    <w:p>
+      <w:pPr>
+        <w:pStyle w:val="Heading1"/>
+      </w:pPr>
+      <w:bookmarkStart w:id="20" w:name="_Toc536817743"/>
+      <w:r>
+        <w:lastRenderedPageBreak/>
+        <w:t>Frequency Observations: Complex-sampled Flowgraph</w:t>
+      </w:r>
       <w:bookmarkEnd w:id="20"/>
     </w:p>
-    <w:p>
-      <w:pPr>
-        <w:pStyle w:val="Heading1"/>
-      </w:pPr>
-      <w:bookmarkStart w:id="21" w:name="_Toc536817743"/>
-      <w:r>
-        <w:lastRenderedPageBreak/>
-        <w:t xml:space="preserve">Frequency Observations: Complex-sampled </w:t>
-      </w:r>
-      <w:proofErr w:type="spellStart"/>
-      <w:r>
-        <w:t>Flowgraph</w:t>
-      </w:r>
-      <w:bookmarkEnd w:id="21"/>
-      <w:proofErr w:type="spellEnd"/>
-    </w:p>
     <w:p/>
     <w:p>
       <w:r>
@@ -3644,50 +3506,10 @@
         <w:t xml:space="preserve">Figure 9 shows the setup for the experiment. </w:t>
       </w:r>
       <w:r>
-        <w:t xml:space="preserve">The frequency starts at </w:t>
-      </w:r>
-      <w:proofErr w:type="gramStart"/>
-      <w:r>
-        <w:t>2kHz</w:t>
-      </w:r>
-      <w:proofErr w:type="gramEnd"/>
-      <w:r>
-        <w:t xml:space="preserve"> and is slowly increased to 15kHz. During this t</w:t>
-      </w:r>
-      <w:r>
-        <w:t xml:space="preserve">he frequency peak “splits” at a frequency of </w:t>
-      </w:r>
-      <w:proofErr w:type="gramStart"/>
-      <w:r>
-        <w:t>5kHz</w:t>
-      </w:r>
-      <w:proofErr w:type="gramEnd"/>
-      <w:r>
-        <w:t xml:space="preserve"> with half the power being at -5kHz and the other half at 5kHz. As the frequency increases toward </w:t>
-      </w:r>
-      <w:proofErr w:type="gramStart"/>
-      <w:r>
-        <w:t>10kHz</w:t>
-      </w:r>
-      <w:proofErr w:type="gramEnd"/>
-      <w:r>
-        <w:t xml:space="preserve">, the peak frequency gets closer to 0, until it reaches 0 at 10kHz. This happens because the </w:t>
-      </w:r>
-      <w:proofErr w:type="gramStart"/>
-      <w:r>
-        <w:t>5kHz</w:t>
-      </w:r>
-      <w:proofErr w:type="gramEnd"/>
-      <w:r>
-        <w:t xml:space="preserve"> frequency is a multiple of (1/2) the sampling rate (which is why this occurs again at 15kHz). The peak frequency is at 0Hz when the frequency is </w:t>
-      </w:r>
-      <w:proofErr w:type="gramStart"/>
-      <w:r>
-        <w:t>10kHz</w:t>
-      </w:r>
-      <w:proofErr w:type="gramEnd"/>
-      <w:r>
-        <w:t xml:space="preserve"> because the sampling rate </w:t>
+        <w:t>The frequency starts at 2kHz and is slowly increased to 15kHz. During this t</w:t>
+      </w:r>
+      <w:r>
+        <w:t xml:space="preserve">he frequency peak “splits” at a frequency of 5kHz with half the power being at -5kHz and the other half at 5kHz. As the frequency increases toward 10kHz, the peak frequency gets closer to 0, until it reaches 0 at 10kHz. This happens because the 5kHz frequency is a multiple of (1/2) the sampling rate (which is why this occurs again at 15kHz). The peak frequency is at 0Hz when the frequency is 10kHz because the sampling rate </w:t>
       </w:r>
       <w:r>
         <w:t>is equal to the</w:t>
@@ -3754,8 +3576,8 @@
       <w:pPr>
         <w:pStyle w:val="Caption"/>
       </w:pPr>
-      <w:bookmarkStart w:id="22" w:name="_Toc536817705"/>
-      <w:bookmarkStart w:id="23" w:name="_Toc121893"/>
+      <w:bookmarkStart w:id="21" w:name="_Toc536817705"/>
+      <w:bookmarkStart w:id="22" w:name="_Toc121893"/>
       <w:r>
         <w:t xml:space="preserve">Figure </w:t>
       </w:r>
@@ -3790,15 +3612,10 @@
         <w:fldChar w:fldCharType="end"/>
       </w:r>
       <w:r>
-        <w:t xml:space="preserve">: Frequency Observations Complex-sampled </w:t>
-      </w:r>
-      <w:proofErr w:type="spellStart"/>
-      <w:r>
-        <w:t>Flowgraph</w:t>
-      </w:r>
+        <w:t>: Frequency Observations Complex-sampled Flowgraph</w:t>
+      </w:r>
+      <w:bookmarkEnd w:id="21"/>
       <w:bookmarkEnd w:id="22"/>
-      <w:bookmarkEnd w:id="23"/>
-      <w:proofErr w:type="spellEnd"/>
     </w:p>
     <w:p>
       <w:pPr>
@@ -3856,8 +3673,8 @@
       <w:pPr>
         <w:pStyle w:val="Caption"/>
       </w:pPr>
-      <w:bookmarkStart w:id="24" w:name="_Toc536817706"/>
-      <w:bookmarkStart w:id="25" w:name="_Toc121894"/>
+      <w:bookmarkStart w:id="23" w:name="_Toc536817706"/>
+      <w:bookmarkStart w:id="24" w:name="_Toc121894"/>
       <w:r>
         <w:t xml:space="preserve">Figure </w:t>
       </w:r>
@@ -3894,8 +3711,8 @@
       <w:r>
         <w:t>: Split Peak Frequency</w:t>
       </w:r>
+      <w:bookmarkEnd w:id="23"/>
       <w:bookmarkEnd w:id="24"/>
-      <w:bookmarkEnd w:id="25"/>
     </w:p>
     <w:p>
       <w:pPr>
@@ -3960,8 +3777,8 @@
       <w:pPr>
         <w:pStyle w:val="Caption"/>
       </w:pPr>
-      <w:bookmarkStart w:id="26" w:name="_Toc536817707"/>
-      <w:bookmarkStart w:id="27" w:name="_Toc121895"/>
+      <w:bookmarkStart w:id="25" w:name="_Toc536817707"/>
+      <w:bookmarkStart w:id="26" w:name="_Toc121895"/>
       <w:r>
         <w:t xml:space="preserve">Figure </w:t>
       </w:r>
@@ -3996,34 +3813,21 @@
         <w:fldChar w:fldCharType="end"/>
       </w:r>
       <w:r>
-        <w:t xml:space="preserve">: Complex-sampled </w:t>
-      </w:r>
-      <w:proofErr w:type="spellStart"/>
-      <w:r>
-        <w:t>Flowgraph</w:t>
-      </w:r>
-      <w:proofErr w:type="spellEnd"/>
-      <w:r>
-        <w:t xml:space="preserve"> Shifting Frequency</w:t>
-      </w:r>
+        <w:t>: Complex-sampled Flowgraph Shifting Frequency</w:t>
+      </w:r>
+      <w:bookmarkEnd w:id="25"/>
       <w:bookmarkEnd w:id="26"/>
+    </w:p>
+    <w:p/>
+    <w:p>
+      <w:pPr>
+        <w:pStyle w:val="Heading1"/>
+      </w:pPr>
+      <w:bookmarkStart w:id="27" w:name="_Toc536817744"/>
+      <w:r>
+        <w:t>Frequency Observations: Real-sampled Flowgraph</w:t>
+      </w:r>
       <w:bookmarkEnd w:id="27"/>
-    </w:p>
-    <w:p/>
-    <w:p>
-      <w:pPr>
-        <w:pStyle w:val="Heading1"/>
-      </w:pPr>
-      <w:bookmarkStart w:id="28" w:name="_Toc536817744"/>
-      <w:r>
-        <w:t xml:space="preserve">Frequency Observations: Real-sampled </w:t>
-      </w:r>
-      <w:proofErr w:type="spellStart"/>
-      <w:r>
-        <w:t>Flowgraph</w:t>
-      </w:r>
-      <w:bookmarkEnd w:id="28"/>
-      <w:proofErr w:type="spellEnd"/>
     </w:p>
     <w:p/>
     <w:p>
@@ -4105,8 +3909,8 @@
       <w:pPr>
         <w:pStyle w:val="Caption"/>
       </w:pPr>
-      <w:bookmarkStart w:id="29" w:name="_Toc536817708"/>
-      <w:bookmarkStart w:id="30" w:name="_Toc121896"/>
+      <w:bookmarkStart w:id="28" w:name="_Toc536817708"/>
+      <w:bookmarkStart w:id="29" w:name="_Toc121896"/>
       <w:r>
         <w:t xml:space="preserve">Figure </w:t>
       </w:r>
@@ -4143,32 +3947,24 @@
       <w:r>
         <w:t>: Dual Frequency Peak</w:t>
       </w:r>
+      <w:bookmarkEnd w:id="28"/>
       <w:bookmarkEnd w:id="29"/>
+    </w:p>
+    <w:p/>
+    <w:p>
+      <w:pPr>
+        <w:pStyle w:val="Heading1"/>
+      </w:pPr>
+      <w:bookmarkStart w:id="30" w:name="_Toc536817745"/>
+      <w:r>
+        <w:t>I/Q Imbalance</w:t>
+      </w:r>
       <w:bookmarkEnd w:id="30"/>
     </w:p>
     <w:p/>
     <w:p>
-      <w:pPr>
-        <w:pStyle w:val="Heading1"/>
-      </w:pPr>
-      <w:bookmarkStart w:id="31" w:name="_Toc536817745"/>
-      <w:r>
-        <w:t>I/Q Imbalance</w:t>
-      </w:r>
-      <w:bookmarkEnd w:id="31"/>
-    </w:p>
-    <w:p/>
-    <w:p>
-      <w:r>
-        <w:t xml:space="preserve">In this experiment another component is introduced in the signal path called an IQ Imbalance Generator. This component introduces magnitude and phase error to the signal which creates distortion on </w:t>
-      </w:r>
-      <w:proofErr w:type="gramStart"/>
-      <w:r>
-        <w:t>the I</w:t>
-      </w:r>
-      <w:proofErr w:type="gramEnd"/>
-      <w:r>
-        <w:t>/Q plot and makes the data harder to recover.</w:t>
+      <w:r>
+        <w:t>In this experiment another component is introduced in the signal path called an IQ Imbalance Generator. This component introduces magnitude and phase error to the signal which creates distortion on the I/Q plot and makes the data harder to recover.</w:t>
       </w:r>
       <w:r>
         <w:t xml:space="preserve"> Figure 13 demonstrates the setup for this experiment.</w:t>
@@ -4230,8 +4026,8 @@
       <w:pPr>
         <w:pStyle w:val="Caption"/>
       </w:pPr>
-      <w:bookmarkStart w:id="32" w:name="_Toc536817709"/>
-      <w:bookmarkStart w:id="33" w:name="_Toc121897"/>
+      <w:bookmarkStart w:id="31" w:name="_Toc536817709"/>
+      <w:bookmarkStart w:id="32" w:name="_Toc121897"/>
       <w:r>
         <w:t xml:space="preserve">Figure </w:t>
       </w:r>
@@ -4268,31 +4064,15 @@
       <w:r>
         <w:t>: I/Q Imbalance Setup</w:t>
       </w:r>
+      <w:bookmarkEnd w:id="31"/>
       <w:bookmarkEnd w:id="32"/>
-      <w:bookmarkEnd w:id="33"/>
     </w:p>
     <w:p>
       <w:r>
         <w:t>First the phase imbalance is increased, during this a</w:t>
       </w:r>
       <w:r>
-        <w:t xml:space="preserve"> spur appears at </w:t>
-      </w:r>
-      <w:proofErr w:type="gramStart"/>
-      <w:r>
-        <w:t>-2kHz</w:t>
-      </w:r>
-      <w:proofErr w:type="gramEnd"/>
-      <w:r>
-        <w:t xml:space="preserve"> and rises in peak frequency (</w:t>
-      </w:r>
-      <w:proofErr w:type="spellStart"/>
-      <w:r>
-        <w:t>dBc</w:t>
-      </w:r>
-      <w:proofErr w:type="spellEnd"/>
-      <w:r>
-        <w:t>) as the phase imbalance increases. This is because the EVM of the signal is increasing with the increase in phase imbalance.</w:t>
+        <w:t xml:space="preserve"> spur appears at -2kHz and rises in peak frequency (dBc) as the phase imbalance increases. This is because the EVM of the signal is increasing with the increase in phase imbalance.</w:t>
       </w:r>
       <w:r>
         <w:t xml:space="preserve">  </w:t>
@@ -4377,8 +4157,8 @@
       <w:pPr>
         <w:pStyle w:val="Caption"/>
       </w:pPr>
-      <w:bookmarkStart w:id="34" w:name="_Toc536817710"/>
-      <w:bookmarkStart w:id="35" w:name="_Toc121898"/>
+      <w:bookmarkStart w:id="33" w:name="_Toc536817710"/>
+      <w:bookmarkStart w:id="34" w:name="_Toc121898"/>
       <w:r>
         <w:t xml:space="preserve">Figure </w:t>
       </w:r>
@@ -4415,19 +4195,19 @@
       <w:r>
         <w:t>: I/Q Plot Spurs</w:t>
       </w:r>
+      <w:bookmarkEnd w:id="33"/>
       <w:bookmarkEnd w:id="34"/>
+    </w:p>
+    <w:p/>
+    <w:p>
+      <w:pPr>
+        <w:pStyle w:val="Heading1"/>
+      </w:pPr>
+      <w:bookmarkStart w:id="35" w:name="_Toc536817746"/>
+      <w:r>
+        <w:t>Adding Noise</w:t>
+      </w:r>
       <w:bookmarkEnd w:id="35"/>
-    </w:p>
-    <w:p/>
-    <w:p>
-      <w:pPr>
-        <w:pStyle w:val="Heading1"/>
-      </w:pPr>
-      <w:bookmarkStart w:id="36" w:name="_Toc536817746"/>
-      <w:r>
-        <w:t>Adding Noise</w:t>
-      </w:r>
-      <w:bookmarkEnd w:id="36"/>
     </w:p>
     <w:p/>
     <w:p>
@@ -4495,8 +4275,8 @@
       <w:pPr>
         <w:pStyle w:val="Caption"/>
       </w:pPr>
-      <w:bookmarkStart w:id="37" w:name="_Toc536817711"/>
-      <w:bookmarkStart w:id="38" w:name="_Toc121899"/>
+      <w:bookmarkStart w:id="36" w:name="_Toc536817711"/>
+      <w:bookmarkStart w:id="37" w:name="_Toc121899"/>
       <w:r>
         <w:t xml:space="preserve">Figure </w:t>
       </w:r>
@@ -4533,8 +4313,8 @@
       <w:r>
         <w:t>: Adding Noise Setup</w:t>
       </w:r>
+      <w:bookmarkEnd w:id="36"/>
       <w:bookmarkEnd w:id="37"/>
-      <w:bookmarkEnd w:id="38"/>
     </w:p>
     <w:p>
       <w:pPr>
@@ -4602,8 +4382,8 @@
       <w:pPr>
         <w:pStyle w:val="Caption"/>
       </w:pPr>
-      <w:bookmarkStart w:id="39" w:name="_Toc536817712"/>
-      <w:bookmarkStart w:id="40" w:name="_Toc121900"/>
+      <w:bookmarkStart w:id="38" w:name="_Toc536817712"/>
+      <w:bookmarkStart w:id="39" w:name="_Toc121900"/>
       <w:r>
         <w:t xml:space="preserve">Figure </w:t>
       </w:r>
@@ -4640,8 +4420,8 @@
       <w:r>
         <w:t>: Raised Noise Floor</w:t>
       </w:r>
+      <w:bookmarkEnd w:id="38"/>
       <w:bookmarkEnd w:id="39"/>
-      <w:bookmarkEnd w:id="40"/>
     </w:p>
     <w:p>
       <w:pPr>
@@ -4699,8 +4479,8 @@
       <w:pPr>
         <w:pStyle w:val="Caption"/>
       </w:pPr>
-      <w:bookmarkStart w:id="41" w:name="_Toc536817713"/>
-      <w:bookmarkStart w:id="42" w:name="_Toc121901"/>
+      <w:bookmarkStart w:id="40" w:name="_Toc536817713"/>
+      <w:bookmarkStart w:id="41" w:name="_Toc121901"/>
       <w:r>
         <w:t xml:space="preserve">Figure </w:t>
       </w:r>
@@ -4737,8 +4517,8 @@
       <w:r>
         <w:t>: Distorted I/Q Plot</w:t>
       </w:r>
+      <w:bookmarkEnd w:id="40"/>
       <w:bookmarkEnd w:id="41"/>
-      <w:bookmarkEnd w:id="42"/>
     </w:p>
     <w:p>
       <w:r>
@@ -4800,8 +4580,8 @@
       <w:pPr>
         <w:pStyle w:val="Caption"/>
       </w:pPr>
-      <w:bookmarkStart w:id="43" w:name="_Toc536817714"/>
-      <w:bookmarkStart w:id="44" w:name="_Toc121902"/>
+      <w:bookmarkStart w:id="42" w:name="_Toc536817714"/>
+      <w:bookmarkStart w:id="43" w:name="_Toc121902"/>
       <w:r>
         <w:t xml:space="preserve">Figure </w:t>
       </w:r>
@@ -4838,8 +4618,8 @@
       <w:r>
         <w:t>: Gaussian Noise</w:t>
       </w:r>
+      <w:bookmarkEnd w:id="42"/>
       <w:bookmarkEnd w:id="43"/>
-      <w:bookmarkEnd w:id="44"/>
     </w:p>
     <w:p>
       <w:pPr>
@@ -4896,8 +4676,8 @@
       <w:pPr>
         <w:pStyle w:val="Caption"/>
       </w:pPr>
-      <w:bookmarkStart w:id="45" w:name="_Toc536817715"/>
-      <w:bookmarkStart w:id="46" w:name="_Toc121903"/>
+      <w:bookmarkStart w:id="44" w:name="_Toc536817715"/>
+      <w:bookmarkStart w:id="45" w:name="_Toc121903"/>
       <w:r>
         <w:t xml:space="preserve">Figure </w:t>
       </w:r>
@@ -4934,8 +4714,8 @@
       <w:r>
         <w:t>: Impulse Noise</w:t>
       </w:r>
+      <w:bookmarkEnd w:id="44"/>
       <w:bookmarkEnd w:id="45"/>
-      <w:bookmarkEnd w:id="46"/>
     </w:p>
     <w:p>
       <w:pPr>
@@ -4992,8 +4772,8 @@
       <w:pPr>
         <w:pStyle w:val="Caption"/>
       </w:pPr>
-      <w:bookmarkStart w:id="47" w:name="_Toc536817716"/>
-      <w:bookmarkStart w:id="48" w:name="_Toc121904"/>
+      <w:bookmarkStart w:id="46" w:name="_Toc536817716"/>
+      <w:bookmarkStart w:id="47" w:name="_Toc121904"/>
       <w:r>
         <w:t xml:space="preserve">Figure </w:t>
       </w:r>
@@ -5030,8 +4810,8 @@
       <w:r>
         <w:t>: Laplacian Noise</w:t>
       </w:r>
+      <w:bookmarkEnd w:id="46"/>
       <w:bookmarkEnd w:id="47"/>
-      <w:bookmarkEnd w:id="48"/>
     </w:p>
     <w:p>
       <w:pPr>
@@ -5088,8 +4868,8 @@
       <w:pPr>
         <w:pStyle w:val="Caption"/>
       </w:pPr>
-      <w:bookmarkStart w:id="49" w:name="_Toc536817717"/>
-      <w:bookmarkStart w:id="50" w:name="_Toc121905"/>
+      <w:bookmarkStart w:id="48" w:name="_Toc536817717"/>
+      <w:bookmarkStart w:id="49" w:name="_Toc121905"/>
       <w:r>
         <w:t xml:space="preserve">Figure </w:t>
       </w:r>
@@ -5126,8 +4906,8 @@
       <w:r>
         <w:t>: Uniform Noise</w:t>
       </w:r>
+      <w:bookmarkEnd w:id="48"/>
       <w:bookmarkEnd w:id="49"/>
-      <w:bookmarkEnd w:id="50"/>
     </w:p>
     <w:p/>
     <w:p/>
@@ -5140,12 +4920,12 @@
       <w:pPr>
         <w:pStyle w:val="Heading1"/>
       </w:pPr>
-      <w:bookmarkStart w:id="51" w:name="_Toc536817747"/>
+      <w:bookmarkStart w:id="50" w:name="_Toc536817747"/>
       <w:r>
         <w:lastRenderedPageBreak/>
         <w:t>Interpolation and Decimation</w:t>
       </w:r>
-      <w:bookmarkEnd w:id="51"/>
+      <w:bookmarkEnd w:id="50"/>
     </w:p>
     <w:p/>
     <w:p>
@@ -5209,8 +4989,8 @@
       <w:pPr>
         <w:pStyle w:val="Caption"/>
       </w:pPr>
-      <w:bookmarkStart w:id="52" w:name="_Toc536817718"/>
-      <w:bookmarkStart w:id="53" w:name="_Toc121906"/>
+      <w:bookmarkStart w:id="51" w:name="_Toc536817718"/>
+      <w:bookmarkStart w:id="52" w:name="_Toc121906"/>
       <w:r>
         <w:t xml:space="preserve">Figure </w:t>
       </w:r>
@@ -5247,8 +5027,8 @@
       <w:r>
         <w:t>: Interpolation and Decimation Setup</w:t>
       </w:r>
+      <w:bookmarkEnd w:id="51"/>
       <w:bookmarkEnd w:id="52"/>
-      <w:bookmarkEnd w:id="53"/>
     </w:p>
     <w:p>
       <w:pPr>
@@ -5297,15 +5077,7 @@
         <w:t>Figure 23</w:t>
       </w:r>
       <w:r>
-        <w:t xml:space="preserve">, Data 0 represents the original signal, Data 1 represents the Interpolated signal, </w:t>
-      </w:r>
-      <w:proofErr w:type="gramStart"/>
-      <w:r>
-        <w:t>Data</w:t>
-      </w:r>
-      <w:proofErr w:type="gramEnd"/>
-      <w:r>
-        <w:t xml:space="preserve"> 2 represents the Decimated Signal.</w:t>
+        <w:t>, Data 0 represents the original signal, Data 1 represents the Interpolated signal, Data 2 represents the Decimated Signal.</w:t>
       </w:r>
     </w:p>
     <w:p>
@@ -5364,8 +5136,8 @@
       <w:pPr>
         <w:pStyle w:val="Caption"/>
       </w:pPr>
-      <w:bookmarkStart w:id="54" w:name="_Toc536817719"/>
-      <w:bookmarkStart w:id="55" w:name="_Toc121907"/>
+      <w:bookmarkStart w:id="53" w:name="_Toc536817719"/>
+      <w:bookmarkStart w:id="54" w:name="_Toc121907"/>
       <w:r>
         <w:t xml:space="preserve">Figure </w:t>
       </w:r>
@@ -5402,18 +5174,18 @@
       <w:r>
         <w:t>: Interpolated and Decimated Signals</w:t>
       </w:r>
+      <w:bookmarkEnd w:id="53"/>
       <w:bookmarkEnd w:id="54"/>
+    </w:p>
+    <w:p>
+      <w:pPr>
+        <w:pStyle w:val="Heading1"/>
+      </w:pPr>
+      <w:bookmarkStart w:id="55" w:name="_Toc536817748"/>
+      <w:r>
+        <w:t>Questions</w:t>
+      </w:r>
       <w:bookmarkEnd w:id="55"/>
-    </w:p>
-    <w:p>
-      <w:pPr>
-        <w:pStyle w:val="Heading1"/>
-      </w:pPr>
-      <w:bookmarkStart w:id="56" w:name="_Toc536817748"/>
-      <w:r>
-        <w:t>Questions</w:t>
-      </w:r>
-      <w:bookmarkEnd w:id="56"/>
     </w:p>
     <w:p/>
     <w:p>
@@ -5430,31 +5202,19 @@
         </w:numPr>
       </w:pPr>
       <w:r>
-        <w:t xml:space="preserve">The throttle block limits the data throughput to the specified sampling rate. Anytime sampling is being done, the throttle block should be used. Without it the CPU resource utilization of </w:t>
-      </w:r>
-      <w:proofErr w:type="spellStart"/>
-      <w:r>
-        <w:t>GNURadio</w:t>
-      </w:r>
-      <w:proofErr w:type="spellEnd"/>
-      <w:r>
-        <w:t xml:space="preserve"> will be extremely high. If you use multiple throttle blocks only the first one implemented is used by </w:t>
-      </w:r>
-      <w:proofErr w:type="spellStart"/>
-      <w:r>
-        <w:t>GNURadio</w:t>
-      </w:r>
-      <w:proofErr w:type="spellEnd"/>
-      <w:r>
-        <w:t xml:space="preserve"> (you only ever need one). The throttle block is unnecessary if the </w:t>
-      </w:r>
-      <w:proofErr w:type="spellStart"/>
-      <w:r>
-        <w:t>flowgraph</w:t>
-      </w:r>
-      <w:proofErr w:type="spellEnd"/>
-      <w:r>
-        <w:t xml:space="preserve"> is being regulated by external hardware.</w:t>
+        <w:t>In GNU Radio What is the Throttle block for? When should it be used? What happens if you use more than one throttle block? When is a throttle block unnecessary?</w:t>
+      </w:r>
+    </w:p>
+    <w:p>
+      <w:pPr>
+        <w:pStyle w:val="ListParagraph"/>
+        <w:numPr>
+          <w:ilvl w:val="1"/>
+          <w:numId w:val="9"/>
+        </w:numPr>
+      </w:pPr>
+      <w:r>
+        <w:t>The throttle block limits the data throughput to the specified sampling rate. Anytime sampling is being done, the throttle block should be used. Without it the CPU resource utilization of GNURadio will be extremely high. If you use multiple throttle blocks only the first one implemented is used by GNURadio (you only ever need one). The throttle block is unnecessary if the flowgraph is being regulated by external hardware.</w:t>
       </w:r>
     </w:p>
     <w:p>
@@ -5466,6 +5226,21 @@
         </w:numPr>
       </w:pPr>
       <w:r>
+        <w:t>What are Nyquist zones? How are they usef</w:t>
+      </w:r>
+      <w:r>
+        <w:t>ul with software-defined radio?</w:t>
+      </w:r>
+    </w:p>
+    <w:p>
+      <w:pPr>
+        <w:pStyle w:val="ListParagraph"/>
+        <w:numPr>
+          <w:ilvl w:val="1"/>
+          <w:numId w:val="9"/>
+        </w:numPr>
+      </w:pPr>
+      <w:r>
         <w:t>A Nyquist zone is where a band-limited signal will alias down into a lower frequency zone. For example, a 2MHz band between 10-12MHz could be sampled at 2MHz in order to characterize it making it easier for software-defined radios to sample data.</w:t>
       </w:r>
     </w:p>
@@ -5478,15 +5253,27 @@
         </w:numPr>
       </w:pPr>
       <w:r>
-        <w:t>Dither noise is used on DAC circuits to reduce the overall noise (</w:t>
-      </w:r>
-      <w:proofErr w:type="spellStart"/>
-      <w:r>
-        <w:t>i.e</w:t>
-      </w:r>
-      <w:proofErr w:type="spellEnd"/>
-      <w:r>
-        <w:t xml:space="preserve"> lower the noise floor). </w:t>
+        <w:t>Why is dither noise used on Digital-to-Analog converter (DAC) circuits?</w:t>
+      </w:r>
+    </w:p>
+    <w:p>
+      <w:pPr>
+        <w:pStyle w:val="ListParagraph"/>
+        <w:numPr>
+          <w:ilvl w:val="1"/>
+          <w:numId w:val="9"/>
+        </w:numPr>
+      </w:pPr>
+      <w:r>
+        <w:t xml:space="preserve">Dither noise is used on DAC circuits to </w:t>
+      </w:r>
+      <w:r>
+        <w:t>add a slight amount of noise amplitude to remove spurs from the signal</w:t>
+      </w:r>
+      <w:bookmarkStart w:id="56" w:name="_GoBack"/>
+      <w:bookmarkEnd w:id="56"/>
+      <w:r>
+        <w:t xml:space="preserve">. </w:t>
       </w:r>
     </w:p>
     <w:p/>
@@ -5503,20 +5290,9 @@
     <w:p/>
     <w:p>
       <w:r>
+        <w:lastRenderedPageBreak/>
         <w:tab/>
-        <w:t xml:space="preserve">The objective of this lab was to understand various tools within GNU Radio and GNU Radio Companion, and utilize those tools to simulate sampling a signal. The sampled signal was observed in the frequency and time domain, as well as on an IQ plot. For this lab, both real and complex signals were observed. The experiments performed were aimed at varying parameters of the signal and the sampling of the signal, to observe how the output reacted to such changes. The main difference in the observed </w:t>
-      </w:r>
-      <w:r>
-        <w:lastRenderedPageBreak/>
-        <w:t xml:space="preserve">time plot between the real and complex domain is the addition of the Quadrature signal, a 90 degree offset signal. In the frequency domain a peak frequency appeared on both the positive and negative frequencies of the plot. Distortion was also added to the signal in multiple forms: using </w:t>
-      </w:r>
-      <w:proofErr w:type="gramStart"/>
-      <w:r>
-        <w:t>an I</w:t>
-      </w:r>
-      <w:proofErr w:type="gramEnd"/>
-      <w:r>
-        <w:t xml:space="preserve">/Q Imbalance device to introduce phase and magnitude error, and adding Gaussian noise to the signal. These distortions introduce things such as spurs and a higher noise floor in the frequency domain. Lastly, interpolation and decimation were introduced to demonstrate the idea of up sampling and down sampling. </w:t>
+        <w:t xml:space="preserve">The objective of this lab was to understand various tools within GNU Radio and GNU Radio Companion, and utilize those tools to simulate sampling a signal. The sampled signal was observed in the frequency and time domain, as well as on an IQ plot. For this lab, both real and complex signals were observed. The experiments performed were aimed at varying parameters of the signal and the sampling of the signal, to observe how the output reacted to such changes. The main difference in the observed time plot between the real and complex domain is the addition of the Quadrature signal, a 90 degree offset signal. In the frequency domain a peak frequency appeared on both the positive and negative frequencies of the plot. Distortion was also added to the signal in multiple forms: using an I/Q Imbalance device to introduce phase and magnitude error, and adding Gaussian noise to the signal. These distortions introduce things such as spurs and a higher noise floor in the frequency domain. Lastly, interpolation and decimation were introduced to demonstrate the idea of up sampling and down sampling. </w:t>
       </w:r>
     </w:p>
     <w:sectPr>
@@ -5890,7 +5666,7 @@
         <w:ind w:left="720" w:hanging="360"/>
       </w:pPr>
     </w:lvl>
-    <w:lvl w:ilvl="1" w:tplc="04090019" w:tentative="1">
+    <w:lvl w:ilvl="1" w:tplc="04090019">
       <w:start w:val="1"/>
       <w:numFmt w:val="lowerLetter"/>
       <w:lvlText w:val="%2."/>
@@ -7194,7 +6970,7 @@
 </file>
 
 <file path=customXml/itemProps1.xml><?xml version="1.0" encoding="utf-8"?>
-<ds:datastoreItem xmlns:ds="http://schemas.openxmlformats.org/officeDocument/2006/customXml" ds:itemID="{6868CEE8-FD2C-4B91-A37C-BC3B076B2156}">
+<ds:datastoreItem xmlns:ds="http://schemas.openxmlformats.org/officeDocument/2006/customXml" ds:itemID="{31AA75A8-7437-4387-94FE-B093EEA224A1}">
   <ds:schemaRefs>
     <ds:schemaRef ds:uri="http://schemas.openxmlformats.org/officeDocument/2006/bibliography"/>
   </ds:schemaRefs>

</xml_diff>